<commit_message>
Corrigin CRUDs e formulários
</commit_message>
<xml_diff>
--- a/doc/Relatório de Prática Profissional - Mercury.docx
+++ b/doc/Relatório de Prática Profissional - Mercury.docx
@@ -37,6 +37,7 @@
     <w:p>
       <w:pPr>
         <w:spacing w:line="240" w:lineRule="auto"/>
+        <w:jc w:val="center"/>
       </w:pPr>
     </w:p>
     <w:p>
@@ -206,26 +207,6 @@
         <w:spacing w:line="240" w:lineRule="auto"/>
         <w:jc w:val="center"/>
         <w:rPr>
-          <w:sz w:val="28"/>
-          <w:szCs w:val="28"/>
-        </w:rPr>
-      </w:pPr>
-    </w:p>
-    <w:p>
-      <w:pPr>
-        <w:spacing w:line="240" w:lineRule="auto"/>
-        <w:jc w:val="center"/>
-        <w:rPr>
-          <w:sz w:val="28"/>
-          <w:szCs w:val="28"/>
-        </w:rPr>
-      </w:pPr>
-    </w:p>
-    <w:p>
-      <w:pPr>
-        <w:spacing w:line="240" w:lineRule="auto"/>
-        <w:jc w:val="center"/>
-        <w:rPr>
           <w:color w:val="FF0000"/>
           <w:sz w:val="28"/>
           <w:szCs w:val="28"/>
@@ -269,8 +250,6 @@
         </w:rPr>
         <w:t>Mestrado</w:t>
       </w:r>
-      <w:bookmarkStart w:id="0" w:name="_GoBack"/>
-      <w:bookmarkEnd w:id="0"/>
     </w:p>
     <w:p>
       <w:pPr>
@@ -294,7 +273,7 @@
           <w:sz w:val="28"/>
           <w:szCs w:val="28"/>
         </w:rPr>
-        <w:t>DIATINF/CNAT</w:t>
+        <w:t>DIATINF</w:t>
       </w:r>
       <w:r>
         <w:rPr>
@@ -310,174 +289,7 @@
           <w:sz w:val="28"/>
           <w:szCs w:val="28"/>
         </w:rPr>
-        <w:t>IFRN</w:t>
-      </w:r>
-      <w:r>
-        <w:rPr>
-          <w:sz w:val="28"/>
-          <w:szCs w:val="28"/>
-        </w:rPr>
-        <w:t>)</w:t>
-      </w:r>
-    </w:p>
-    <w:p>
-      <w:pPr>
-        <w:spacing w:line="240" w:lineRule="auto"/>
-        <w:jc w:val="center"/>
-        <w:rPr>
-          <w:sz w:val="18"/>
-          <w:szCs w:val="28"/>
-        </w:rPr>
-      </w:pPr>
-    </w:p>
-    <w:p>
-      <w:pPr>
-        <w:spacing w:line="240" w:lineRule="auto"/>
-        <w:jc w:val="center"/>
-        <w:rPr>
-          <w:sz w:val="28"/>
-          <w:szCs w:val="28"/>
-        </w:rPr>
-      </w:pPr>
-    </w:p>
-    <w:p>
-      <w:pPr>
-        <w:spacing w:line="240" w:lineRule="auto"/>
-        <w:jc w:val="center"/>
-        <w:rPr>
-          <w:sz w:val="28"/>
-          <w:szCs w:val="28"/>
-        </w:rPr>
-      </w:pPr>
-    </w:p>
-    <w:p>
-      <w:pPr>
-        <w:spacing w:line="240" w:lineRule="auto"/>
-        <w:jc w:val="center"/>
-        <w:rPr>
-          <w:sz w:val="28"/>
-          <w:szCs w:val="28"/>
-        </w:rPr>
-      </w:pPr>
-    </w:p>
-    <w:p>
-      <w:pPr>
-        <w:spacing w:line="240" w:lineRule="auto"/>
-        <w:jc w:val="center"/>
-        <w:rPr>
-          <w:sz w:val="28"/>
-          <w:szCs w:val="28"/>
-        </w:rPr>
-      </w:pPr>
-    </w:p>
-    <w:p>
-      <w:pPr>
-        <w:spacing w:line="240" w:lineRule="auto"/>
-      </w:pPr>
-    </w:p>
-    <w:p>
-      <w:pPr>
-        <w:spacing w:line="240" w:lineRule="auto"/>
-        <w:ind w:left="3960"/>
-      </w:pPr>
-    </w:p>
-    <w:p>
-      <w:pPr>
-        <w:spacing w:line="240" w:lineRule="auto"/>
-        <w:ind w:left="3960"/>
-      </w:pPr>
-    </w:p>
-    <w:p>
-      <w:pPr>
-        <w:spacing w:line="240" w:lineRule="auto"/>
-        <w:ind w:left="3960"/>
-      </w:pPr>
-    </w:p>
-    <w:p>
-      <w:pPr>
-        <w:spacing w:line="240" w:lineRule="auto"/>
-        <w:jc w:val="center"/>
-        <w:rPr>
-          <w:sz w:val="28"/>
-          <w:szCs w:val="28"/>
-        </w:rPr>
-      </w:pPr>
-    </w:p>
-    <w:p>
-      <w:pPr>
-        <w:spacing w:line="240" w:lineRule="auto"/>
-        <w:jc w:val="center"/>
-        <w:rPr>
-          <w:sz w:val="28"/>
-          <w:szCs w:val="28"/>
-        </w:rPr>
-      </w:pPr>
-    </w:p>
-    <w:p>
-      <w:pPr>
-        <w:spacing w:line="240" w:lineRule="auto"/>
-        <w:jc w:val="center"/>
-        <w:rPr>
-          <w:sz w:val="28"/>
-          <w:szCs w:val="28"/>
-        </w:rPr>
-      </w:pPr>
-    </w:p>
-    <w:p>
-      <w:pPr>
-        <w:spacing w:line="240" w:lineRule="auto"/>
-        <w:jc w:val="center"/>
-        <w:rPr>
-          <w:sz w:val="28"/>
-          <w:szCs w:val="28"/>
-        </w:rPr>
-      </w:pPr>
-    </w:p>
-    <w:p>
-      <w:pPr>
-        <w:spacing w:line="240" w:lineRule="auto"/>
-        <w:jc w:val="center"/>
-        <w:rPr>
-          <w:sz w:val="28"/>
-          <w:szCs w:val="28"/>
-        </w:rPr>
-      </w:pPr>
-    </w:p>
-    <w:p>
-      <w:pPr>
-        <w:jc w:val="center"/>
-        <w:rPr>
-          <w:rFonts w:ascii="Times New Roman" w:hAnsi="Times New Roman"/>
-          <w:b/>
-        </w:rPr>
-      </w:pPr>
-      <w:r>
-        <w:rPr>
-          <w:sz w:val="28"/>
-          <w:szCs w:val="28"/>
-        </w:rPr>
-        <w:t xml:space="preserve">Natal </w:t>
-      </w:r>
-      <w:r>
-        <w:rPr>
-          <w:sz w:val="28"/>
-          <w:szCs w:val="28"/>
-        </w:rPr>
-        <w:t>(</w:t>
-      </w:r>
-      <w:r>
-        <w:rPr>
-          <w:sz w:val="28"/>
-          <w:szCs w:val="28"/>
-        </w:rPr>
-        <w:t>RN</w:t>
-      </w:r>
-      <w:r>
-        <w:rPr>
-          <w:sz w:val="28"/>
-          <w:szCs w:val="28"/>
-        </w:rPr>
-        <w:t xml:space="preserve">), </w:t>
+        <w:t>CNAT</w:t>
       </w:r>
       <w:r>
         <w:rPr>
@@ -485,7 +297,7 @@
           <w:sz w:val="28"/>
           <w:szCs w:val="28"/>
         </w:rPr>
-        <w:t>Dezembro</w:t>
+        <w:t>/</w:t>
       </w:r>
       <w:r>
         <w:rPr>
@@ -493,14 +305,86 @@
           <w:sz w:val="28"/>
           <w:szCs w:val="28"/>
         </w:rPr>
-        <w:t xml:space="preserve"> </w:t>
+        <w:t>IFRN</w:t>
       </w:r>
       <w:r>
         <w:rPr>
           <w:sz w:val="28"/>
           <w:szCs w:val="28"/>
         </w:rPr>
-        <w:t xml:space="preserve">de </w:t>
+        <w:t>)</w:t>
+      </w:r>
+    </w:p>
+    <w:p>
+      <w:pPr>
+        <w:spacing w:line="240" w:lineRule="auto"/>
+        <w:jc w:val="center"/>
+        <w:rPr>
+          <w:sz w:val="18"/>
+          <w:szCs w:val="28"/>
+        </w:rPr>
+      </w:pPr>
+    </w:p>
+    <w:p>
+      <w:pPr>
+        <w:spacing w:line="240" w:lineRule="auto"/>
+        <w:jc w:val="center"/>
+        <w:rPr>
+          <w:sz w:val="28"/>
+          <w:szCs w:val="28"/>
+        </w:rPr>
+      </w:pPr>
+    </w:p>
+    <w:p>
+      <w:pPr>
+        <w:spacing w:line="240" w:lineRule="auto"/>
+        <w:jc w:val="center"/>
+        <w:rPr>
+          <w:sz w:val="28"/>
+          <w:szCs w:val="28"/>
+        </w:rPr>
+      </w:pPr>
+    </w:p>
+    <w:p>
+      <w:pPr>
+        <w:spacing w:line="240" w:lineRule="auto"/>
+        <w:jc w:val="center"/>
+        <w:rPr>
+          <w:sz w:val="28"/>
+          <w:szCs w:val="28"/>
+        </w:rPr>
+      </w:pPr>
+    </w:p>
+    <w:p>
+      <w:pPr>
+        <w:spacing w:line="240" w:lineRule="auto"/>
+      </w:pPr>
+    </w:p>
+    <w:p>
+      <w:pPr>
+        <w:spacing w:line="240" w:lineRule="auto"/>
+        <w:ind w:left="3960"/>
+      </w:pPr>
+      <w:r>
+        <w:t xml:space="preserve">Relatório técnico </w:t>
+      </w:r>
+      <w:r>
+        <w:t>apresentad</w:t>
+      </w:r>
+      <w:r>
+        <w:t xml:space="preserve">o à DIATINF para a conclusão da Prática Profissional do </w:t>
+      </w:r>
+      <w:r>
+        <w:t>Curso</w:t>
+      </w:r>
+      <w:r>
+        <w:t xml:space="preserve"> Técnico de Nível Médio </w:t>
+      </w:r>
+      <w:r>
+        <w:t xml:space="preserve">Integrado </w:t>
+      </w:r>
+      <w:r>
+        <w:t xml:space="preserve">em </w:t>
       </w:r>
       <w:r>
         <w:rPr>
@@ -508,230 +392,108 @@
           <w:sz w:val="28"/>
           <w:szCs w:val="28"/>
         </w:rPr>
-        <w:t>2018.</w:t>
-      </w:r>
-      <w:r>
-        <w:rPr>
-          <w:caps/>
-        </w:rPr>
-        <w:br w:type="page"/>
-      </w:r>
-      <w:r>
-        <w:rPr>
-          <w:rFonts w:ascii="Times New Roman" w:hAnsi="Times New Roman"/>
-          <w:b/>
-        </w:rPr>
-        <w:lastRenderedPageBreak/>
-        <w:t>INSTITUTO FEDERAL DE EDUCAÇÃO CIÊNCIA E TECNOLOGIA DO RIO GRANDE DO NORTE</w:t>
-      </w:r>
-    </w:p>
-    <w:p>
-      <w:pPr>
-        <w:jc w:val="center"/>
-        <w:rPr>
-          <w:rFonts w:ascii="Times New Roman" w:hAnsi="Times New Roman"/>
-          <w:b/>
-        </w:rPr>
-      </w:pPr>
-      <w:r>
-        <w:rPr>
-          <w:rFonts w:ascii="Times New Roman" w:hAnsi="Times New Roman"/>
-          <w:b/>
-        </w:rPr>
-        <w:t>DIRETORIA ACADÊMICA DE GESTÃO E TECNOLOGIA DA INFORMAÇÃO</w:t>
-      </w:r>
-    </w:p>
-    <w:p>
-      <w:pPr>
-        <w:spacing w:line="240" w:lineRule="auto"/>
-        <w:jc w:val="center"/>
-      </w:pPr>
-    </w:p>
-    <w:p>
-      <w:pPr>
-        <w:spacing w:line="240" w:lineRule="auto"/>
-      </w:pPr>
-    </w:p>
-    <w:p>
-      <w:pPr>
-        <w:spacing w:line="240" w:lineRule="auto"/>
-      </w:pPr>
-    </w:p>
-    <w:p>
-      <w:pPr>
-        <w:spacing w:line="240" w:lineRule="auto"/>
-      </w:pPr>
-    </w:p>
-    <w:p>
-      <w:pPr>
-        <w:spacing w:line="240" w:lineRule="auto"/>
-      </w:pPr>
-    </w:p>
-    <w:p>
-      <w:pPr>
-        <w:spacing w:line="240" w:lineRule="auto"/>
-      </w:pPr>
-    </w:p>
-    <w:p>
-      <w:pPr>
-        <w:spacing w:line="240" w:lineRule="auto"/>
-      </w:pPr>
-    </w:p>
-    <w:p>
-      <w:pPr>
-        <w:spacing w:line="240" w:lineRule="auto"/>
-      </w:pPr>
-    </w:p>
-    <w:p>
-      <w:pPr>
-        <w:spacing w:line="240" w:lineRule="auto"/>
-      </w:pPr>
-    </w:p>
-    <w:p>
-      <w:pPr>
-        <w:spacing w:line="240" w:lineRule="auto"/>
-      </w:pPr>
-    </w:p>
-    <w:p>
-      <w:pPr>
-        <w:spacing w:line="240" w:lineRule="auto"/>
-      </w:pPr>
-    </w:p>
-    <w:p>
-      <w:pPr>
-        <w:jc w:val="center"/>
-        <w:rPr>
-          <w:b/>
-          <w:color w:val="FF0000"/>
-          <w:sz w:val="32"/>
-        </w:rPr>
-      </w:pPr>
-      <w:r>
-        <w:rPr>
-          <w:b/>
-          <w:color w:val="FF0000"/>
-          <w:sz w:val="32"/>
-        </w:rPr>
-        <w:t>RELATÓRIO TÉCNICO DA PRÁTICA PROFISSIONAL</w:t>
-      </w:r>
-    </w:p>
-    <w:p>
-      <w:pPr>
-        <w:spacing w:line="240" w:lineRule="auto"/>
-      </w:pPr>
-    </w:p>
-    <w:p>
-      <w:pPr>
-        <w:spacing w:line="240" w:lineRule="auto"/>
-      </w:pPr>
-    </w:p>
-    <w:p>
-      <w:pPr>
-        <w:spacing w:line="240" w:lineRule="auto"/>
-      </w:pPr>
-    </w:p>
-    <w:p>
-      <w:pPr>
-        <w:spacing w:line="240" w:lineRule="auto"/>
-      </w:pPr>
-    </w:p>
-    <w:p>
-      <w:pPr>
-        <w:spacing w:line="240" w:lineRule="auto"/>
-      </w:pPr>
-    </w:p>
-    <w:p>
-      <w:pPr>
-        <w:spacing w:line="240" w:lineRule="auto"/>
-        <w:jc w:val="center"/>
-        <w:rPr>
-          <w:sz w:val="28"/>
-          <w:szCs w:val="28"/>
-        </w:rPr>
-      </w:pPr>
-    </w:p>
-    <w:p>
-      <w:pPr>
-        <w:spacing w:line="240" w:lineRule="auto"/>
-        <w:jc w:val="center"/>
+        <w:t>Informática para Internet</w:t>
+      </w:r>
+      <w:r>
+        <w:t xml:space="preserve">, </w:t>
+      </w:r>
+      <w:r>
+        <w:t>em cumprimento às exigências legais</w:t>
+      </w:r>
+      <w:r>
+        <w:t xml:space="preserve"> como requisito parcial à </w:t>
+      </w:r>
+      <w:r>
+        <w:t>obtenção do título d</w:t>
+      </w:r>
+      <w:r>
+        <w:t xml:space="preserve">e Técnico em </w:t>
+      </w:r>
+      <w:r>
         <w:rPr>
           <w:color w:val="FF0000"/>
           <w:sz w:val="28"/>
           <w:szCs w:val="28"/>
         </w:rPr>
-      </w:pPr>
-      <w:r>
+        <w:t>Informática para Internet</w:t>
+      </w:r>
+      <w:r>
+        <w:t>.</w:t>
+      </w:r>
+    </w:p>
+    <w:p>
+      <w:pPr>
+        <w:spacing w:line="240" w:lineRule="auto"/>
+        <w:jc w:val="center"/>
+        <w:rPr>
+          <w:sz w:val="28"/>
+          <w:szCs w:val="28"/>
+        </w:rPr>
+      </w:pPr>
+    </w:p>
+    <w:p>
+      <w:pPr>
+        <w:spacing w:line="240" w:lineRule="auto"/>
+        <w:jc w:val="center"/>
+        <w:rPr>
+          <w:sz w:val="28"/>
+          <w:szCs w:val="28"/>
+        </w:rPr>
+      </w:pPr>
+    </w:p>
+    <w:p>
+      <w:pPr>
+        <w:spacing w:line="240" w:lineRule="auto"/>
+        <w:jc w:val="center"/>
+        <w:rPr>
+          <w:sz w:val="28"/>
+          <w:szCs w:val="28"/>
+        </w:rPr>
+      </w:pPr>
+    </w:p>
+    <w:p>
+      <w:pPr>
+        <w:spacing w:line="240" w:lineRule="auto"/>
+        <w:jc w:val="center"/>
+        <w:rPr>
+          <w:sz w:val="28"/>
+          <w:szCs w:val="28"/>
+        </w:rPr>
+      </w:pPr>
+    </w:p>
+    <w:p>
+      <w:pPr>
+        <w:spacing w:line="240" w:lineRule="auto"/>
+        <w:jc w:val="center"/>
+        <w:rPr>
+          <w:sz w:val="28"/>
+          <w:szCs w:val="28"/>
+        </w:rPr>
+      </w:pPr>
+    </w:p>
+    <w:p>
+      <w:pPr>
+        <w:jc w:val="center"/>
         <w:rPr>
           <w:color w:val="FF0000"/>
           <w:sz w:val="28"/>
           <w:szCs w:val="28"/>
         </w:rPr>
-        <w:t>Guilherme Augusto Santana de Lima</w:t>
-      </w:r>
-    </w:p>
-    <w:p>
-      <w:pPr>
-        <w:spacing w:line="240" w:lineRule="auto"/>
-        <w:jc w:val="center"/>
+      </w:pPr>
+      <w:r>
         <w:rPr>
           <w:sz w:val="28"/>
           <w:szCs w:val="28"/>
         </w:rPr>
-      </w:pPr>
-    </w:p>
-    <w:p>
-      <w:pPr>
-        <w:spacing w:line="240" w:lineRule="auto"/>
-        <w:jc w:val="center"/>
-        <w:rPr>
-          <w:sz w:val="28"/>
-          <w:szCs w:val="28"/>
-        </w:rPr>
-      </w:pPr>
-    </w:p>
-    <w:p>
-      <w:pPr>
-        <w:spacing w:line="240" w:lineRule="auto"/>
-        <w:jc w:val="center"/>
-        <w:rPr>
-          <w:sz w:val="28"/>
-          <w:szCs w:val="28"/>
-        </w:rPr>
-      </w:pPr>
-    </w:p>
-    <w:p>
-      <w:pPr>
-        <w:spacing w:line="240" w:lineRule="auto"/>
-        <w:jc w:val="center"/>
-        <w:rPr>
-          <w:sz w:val="28"/>
-          <w:szCs w:val="28"/>
-        </w:rPr>
-      </w:pPr>
-    </w:p>
-    <w:p>
-      <w:pPr>
-        <w:spacing w:line="240" w:lineRule="auto"/>
-        <w:jc w:val="center"/>
+        <w:t xml:space="preserve">Natal (RN), </w:t>
+      </w:r>
+      <w:r>
         <w:rPr>
           <w:color w:val="FF0000"/>
           <w:sz w:val="28"/>
           <w:szCs w:val="28"/>
         </w:rPr>
-      </w:pPr>
-      <w:r>
-        <w:rPr>
-          <w:sz w:val="28"/>
-          <w:szCs w:val="28"/>
-        </w:rPr>
-        <w:t>Orientador</w:t>
-      </w:r>
-      <w:r>
-        <w:rPr>
-          <w:sz w:val="28"/>
-          <w:szCs w:val="28"/>
-        </w:rPr>
-        <w:t>:</w:t>
+        <w:t>Dezembro</w:t>
       </w:r>
       <w:r>
         <w:rPr>
@@ -743,11 +505,18 @@
       </w:r>
       <w:r>
         <w:rPr>
+          <w:sz w:val="28"/>
+          <w:szCs w:val="28"/>
+        </w:rPr>
+        <w:t xml:space="preserve">de </w:t>
+      </w:r>
+      <w:r>
+        <w:rPr>
           <w:color w:val="FF0000"/>
           <w:sz w:val="28"/>
           <w:szCs w:val="28"/>
         </w:rPr>
-        <w:t xml:space="preserve">Nome do Orientador, </w:t>
+        <w:t>2018</w:t>
       </w:r>
       <w:r>
         <w:rPr>
@@ -755,282 +524,6 @@
           <w:sz w:val="28"/>
           <w:szCs w:val="28"/>
         </w:rPr>
-        <w:t>Mestrado</w:t>
-      </w:r>
-    </w:p>
-    <w:p>
-      <w:pPr>
-        <w:spacing w:line="240" w:lineRule="auto"/>
-        <w:jc w:val="center"/>
-        <w:rPr>
-          <w:sz w:val="28"/>
-          <w:szCs w:val="28"/>
-        </w:rPr>
-      </w:pPr>
-      <w:r>
-        <w:rPr>
-          <w:sz w:val="28"/>
-          <w:szCs w:val="28"/>
-        </w:rPr>
-        <w:t>(</w:t>
-      </w:r>
-      <w:r>
-        <w:rPr>
-          <w:color w:val="FF0000"/>
-          <w:sz w:val="28"/>
-          <w:szCs w:val="28"/>
-        </w:rPr>
-        <w:t>DIATINF</w:t>
-      </w:r>
-      <w:r>
-        <w:rPr>
-          <w:color w:val="FF0000"/>
-          <w:sz w:val="28"/>
-          <w:szCs w:val="28"/>
-        </w:rPr>
-        <w:t>/</w:t>
-      </w:r>
-      <w:r>
-        <w:rPr>
-          <w:color w:val="FF0000"/>
-          <w:sz w:val="28"/>
-          <w:szCs w:val="28"/>
-        </w:rPr>
-        <w:t>CNAT</w:t>
-      </w:r>
-      <w:r>
-        <w:rPr>
-          <w:color w:val="FF0000"/>
-          <w:sz w:val="28"/>
-          <w:szCs w:val="28"/>
-        </w:rPr>
-        <w:t>/</w:t>
-      </w:r>
-      <w:r>
-        <w:rPr>
-          <w:color w:val="FF0000"/>
-          <w:sz w:val="28"/>
-          <w:szCs w:val="28"/>
-        </w:rPr>
-        <w:t>IFRN</w:t>
-      </w:r>
-      <w:r>
-        <w:rPr>
-          <w:sz w:val="28"/>
-          <w:szCs w:val="28"/>
-        </w:rPr>
-        <w:t>)</w:t>
-      </w:r>
-    </w:p>
-    <w:p>
-      <w:pPr>
-        <w:spacing w:line="240" w:lineRule="auto"/>
-        <w:jc w:val="center"/>
-        <w:rPr>
-          <w:sz w:val="18"/>
-          <w:szCs w:val="28"/>
-        </w:rPr>
-      </w:pPr>
-    </w:p>
-    <w:p>
-      <w:pPr>
-        <w:spacing w:line="240" w:lineRule="auto"/>
-        <w:jc w:val="center"/>
-        <w:rPr>
-          <w:sz w:val="28"/>
-          <w:szCs w:val="28"/>
-        </w:rPr>
-      </w:pPr>
-    </w:p>
-    <w:p>
-      <w:pPr>
-        <w:spacing w:line="240" w:lineRule="auto"/>
-        <w:jc w:val="center"/>
-        <w:rPr>
-          <w:sz w:val="28"/>
-          <w:szCs w:val="28"/>
-        </w:rPr>
-      </w:pPr>
-    </w:p>
-    <w:p>
-      <w:pPr>
-        <w:spacing w:line="240" w:lineRule="auto"/>
-        <w:jc w:val="center"/>
-        <w:rPr>
-          <w:sz w:val="28"/>
-          <w:szCs w:val="28"/>
-        </w:rPr>
-      </w:pPr>
-    </w:p>
-    <w:p>
-      <w:pPr>
-        <w:spacing w:line="240" w:lineRule="auto"/>
-      </w:pPr>
-    </w:p>
-    <w:p>
-      <w:pPr>
-        <w:spacing w:line="240" w:lineRule="auto"/>
-        <w:ind w:left="3960"/>
-      </w:pPr>
-      <w:r>
-        <w:t xml:space="preserve">Relatório técnico </w:t>
-      </w:r>
-      <w:r>
-        <w:t>apresentad</w:t>
-      </w:r>
-      <w:r>
-        <w:t xml:space="preserve">o à DIATINF para a conclusão da Prática Profissional do </w:t>
-      </w:r>
-      <w:r>
-        <w:t>Curso</w:t>
-      </w:r>
-      <w:r>
-        <w:t xml:space="preserve"> Técnico de Nível Médio </w:t>
-      </w:r>
-      <w:r>
-        <w:t xml:space="preserve">Integrado </w:t>
-      </w:r>
-      <w:r>
-        <w:t xml:space="preserve">em </w:t>
-      </w:r>
-      <w:r>
-        <w:rPr>
-          <w:color w:val="FF0000"/>
-          <w:sz w:val="28"/>
-          <w:szCs w:val="28"/>
-        </w:rPr>
-        <w:t>Informática para Internet</w:t>
-      </w:r>
-      <w:r>
-        <w:t xml:space="preserve">, </w:t>
-      </w:r>
-      <w:r>
-        <w:t>em cumprimento às exigências legais</w:t>
-      </w:r>
-      <w:r>
-        <w:t xml:space="preserve"> como requisito parcial à </w:t>
-      </w:r>
-      <w:r>
-        <w:t>obtenção do título d</w:t>
-      </w:r>
-      <w:r>
-        <w:t xml:space="preserve">e Técnico em </w:t>
-      </w:r>
-      <w:r>
-        <w:rPr>
-          <w:color w:val="FF0000"/>
-          <w:sz w:val="28"/>
-          <w:szCs w:val="28"/>
-        </w:rPr>
-        <w:t>Informática para Internet</w:t>
-      </w:r>
-      <w:r>
-        <w:t>.</w:t>
-      </w:r>
-    </w:p>
-    <w:p>
-      <w:pPr>
-        <w:spacing w:line="240" w:lineRule="auto"/>
-        <w:jc w:val="center"/>
-        <w:rPr>
-          <w:sz w:val="28"/>
-          <w:szCs w:val="28"/>
-        </w:rPr>
-      </w:pPr>
-    </w:p>
-    <w:p>
-      <w:pPr>
-        <w:spacing w:line="240" w:lineRule="auto"/>
-        <w:jc w:val="center"/>
-        <w:rPr>
-          <w:sz w:val="28"/>
-          <w:szCs w:val="28"/>
-        </w:rPr>
-      </w:pPr>
-    </w:p>
-    <w:p>
-      <w:pPr>
-        <w:spacing w:line="240" w:lineRule="auto"/>
-        <w:jc w:val="center"/>
-        <w:rPr>
-          <w:sz w:val="28"/>
-          <w:szCs w:val="28"/>
-        </w:rPr>
-      </w:pPr>
-    </w:p>
-    <w:p>
-      <w:pPr>
-        <w:spacing w:line="240" w:lineRule="auto"/>
-        <w:jc w:val="center"/>
-        <w:rPr>
-          <w:sz w:val="28"/>
-          <w:szCs w:val="28"/>
-        </w:rPr>
-      </w:pPr>
-    </w:p>
-    <w:p>
-      <w:pPr>
-        <w:spacing w:line="240" w:lineRule="auto"/>
-        <w:jc w:val="center"/>
-        <w:rPr>
-          <w:sz w:val="28"/>
-          <w:szCs w:val="28"/>
-        </w:rPr>
-      </w:pPr>
-    </w:p>
-    <w:p>
-      <w:pPr>
-        <w:jc w:val="center"/>
-        <w:rPr>
-          <w:color w:val="FF0000"/>
-          <w:sz w:val="28"/>
-          <w:szCs w:val="28"/>
-        </w:rPr>
-      </w:pPr>
-      <w:r>
-        <w:rPr>
-          <w:sz w:val="28"/>
-          <w:szCs w:val="28"/>
-        </w:rPr>
-        <w:t xml:space="preserve">Natal (RN), </w:t>
-      </w:r>
-      <w:r>
-        <w:rPr>
-          <w:color w:val="FF0000"/>
-          <w:sz w:val="28"/>
-          <w:szCs w:val="28"/>
-        </w:rPr>
-        <w:t>Dezembro</w:t>
-      </w:r>
-      <w:r>
-        <w:rPr>
-          <w:color w:val="FF0000"/>
-          <w:sz w:val="28"/>
-          <w:szCs w:val="28"/>
-        </w:rPr>
-        <w:t xml:space="preserve"> </w:t>
-      </w:r>
-      <w:r>
-        <w:rPr>
-          <w:sz w:val="28"/>
-          <w:szCs w:val="28"/>
-        </w:rPr>
-        <w:t xml:space="preserve">de </w:t>
-      </w:r>
-      <w:r>
-        <w:rPr>
-          <w:color w:val="FF0000"/>
-          <w:sz w:val="28"/>
-          <w:szCs w:val="28"/>
-        </w:rPr>
-        <w:t>2018</w:t>
-      </w:r>
-      <w:r>
-        <w:rPr>
-          <w:color w:val="FF0000"/>
-          <w:sz w:val="28"/>
-          <w:szCs w:val="28"/>
-        </w:rPr>
         <w:t>.</w:t>
       </w:r>
     </w:p>
@@ -1214,7 +707,7 @@
         <w:lastRenderedPageBreak/>
         <w:t>SUMÁRIO</w:t>
       </w:r>
-      <w:bookmarkStart w:id="1" w:name="_Toc68238735"/>
+      <w:bookmarkStart w:id="0" w:name="_Toc68238735"/>
     </w:p>
     <w:p>
       <w:pPr>
@@ -1765,9 +1258,9 @@
           <w:szCs w:val="24"/>
         </w:rPr>
       </w:pPr>
-      <w:bookmarkStart w:id="2" w:name="_Toc68238738"/>
-      <w:bookmarkStart w:id="3" w:name="_Toc101517732"/>
-      <w:bookmarkEnd w:id="1"/>
+      <w:bookmarkStart w:id="1" w:name="_Toc68238738"/>
+      <w:bookmarkStart w:id="2" w:name="_Toc101517732"/>
+      <w:bookmarkEnd w:id="0"/>
     </w:p>
     <w:p>
       <w:pPr>
@@ -1828,14 +1321,14 @@
           <w:numId w:val="0"/>
         </w:numPr>
       </w:pPr>
-      <w:bookmarkStart w:id="4" w:name="_Toc532777308"/>
+      <w:bookmarkStart w:id="3" w:name="_Toc532777308"/>
       <w:r>
         <w:lastRenderedPageBreak/>
         <w:t>RESUMO</w:t>
       </w:r>
+      <w:bookmarkEnd w:id="1"/>
       <w:bookmarkEnd w:id="2"/>
       <w:bookmarkEnd w:id="3"/>
-      <w:bookmarkEnd w:id="4"/>
     </w:p>
     <w:p>
       <w:pPr>
@@ -1845,7 +1338,7 @@
         <w:rPr>
           <w:color w:val="FF0000"/>
         </w:rPr>
-        <w:t>SOBRENOME</w:t>
+        <w:t>Lima</w:t>
       </w:r>
       <w:r>
         <w:t xml:space="preserve">, </w:t>
@@ -1854,7 +1347,7 @@
         <w:rPr>
           <w:color w:val="FF0000"/>
         </w:rPr>
-        <w:t>Prenome do autor</w:t>
+        <w:t>Guilherme</w:t>
       </w:r>
       <w:r>
         <w:t xml:space="preserve">. </w:t>
@@ -1891,7 +1384,7 @@
         <w:rPr>
           <w:color w:val="FF0000"/>
         </w:rPr>
-        <w:t>Ano</w:t>
+        <w:t>2018</w:t>
       </w:r>
       <w:r>
         <w:rPr>
@@ -1906,39 +1399,27 @@
         <w:t xml:space="preserve"> </w:t>
       </w:r>
       <w:r>
+        <w:t>Relatório T</w:t>
+      </w:r>
+      <w:r>
+        <w:t xml:space="preserve">écnico </w:t>
+      </w:r>
+      <w:r>
+        <w:t xml:space="preserve">de </w:t>
+      </w:r>
+      <w:r>
+        <w:t>conclusão da Prática Profissional do Curso Técnico de Nível Médio</w:t>
+      </w:r>
+      <w:r>
+        <w:t xml:space="preserve"> Integrado</w:t>
+      </w:r>
+      <w:r>
+        <w:t xml:space="preserve"> em </w:t>
+      </w:r>
+      <w:r>
         <w:rPr>
           <w:color w:val="FF0000"/>
         </w:rPr>
-        <w:t>XX</w:t>
-      </w:r>
-      <w:r>
-        <w:rPr>
-          <w:color w:val="FF0000"/>
-        </w:rPr>
-        <w:t xml:space="preserve">. </w:t>
-      </w:r>
-      <w:r>
-        <w:t>Relatório T</w:t>
-      </w:r>
-      <w:r>
-        <w:t xml:space="preserve">écnico </w:t>
-      </w:r>
-      <w:r>
-        <w:t xml:space="preserve">de </w:t>
-      </w:r>
-      <w:r>
-        <w:t>conclusão da Prática Profissional do Curso Técnico de Nível Médio</w:t>
-      </w:r>
-      <w:r>
-        <w:t xml:space="preserve"> Integrado</w:t>
-      </w:r>
-      <w:r>
-        <w:t xml:space="preserve"> em </w:t>
-      </w:r>
-      <w:r>
-        <w:rPr>
-          <w:color w:val="FF0000"/>
-        </w:rPr>
         <w:t>Informática para Internet</w:t>
       </w:r>
       <w:r>
@@ -1959,6 +1440,8 @@
       <w:r>
         <w:t xml:space="preserve">, </w:t>
       </w:r>
+      <w:bookmarkStart w:id="4" w:name="_GoBack"/>
+      <w:bookmarkEnd w:id="4"/>
       <w:r>
         <w:rPr>
           <w:color w:val="FF0000"/>
@@ -2678,7 +2161,7 @@
         <w:rStyle w:val="Nmerodepgina"/>
         <w:noProof/>
       </w:rPr>
-      <w:t>11</w:t>
+      <w:t>10</w:t>
     </w:r>
     <w:r>
       <w:rPr>
@@ -5471,11 +4954,15 @@
   </w:style>
   <w:style w:type="character" w:default="1" w:styleId="Fontepargpadro">
     <w:name w:val="Default Paragraph Font"/>
+    <w:uiPriority w:val="1"/>
     <w:semiHidden/>
+    <w:unhideWhenUsed/>
   </w:style>
   <w:style w:type="table" w:default="1" w:styleId="Tabelanormal">
     <w:name w:val="Normal Table"/>
+    <w:uiPriority w:val="99"/>
     <w:semiHidden/>
+    <w:unhideWhenUsed/>
     <w:tblPr>
       <w:tblInd w:w="0" w:type="dxa"/>
       <w:tblCellMar>
@@ -5488,7 +4975,9 @@
   </w:style>
   <w:style w:type="numbering" w:default="1" w:styleId="Semlista">
     <w:name w:val="No List"/>
+    <w:uiPriority w:val="99"/>
     <w:semiHidden/>
+    <w:unhideWhenUsed/>
   </w:style>
   <w:style w:type="paragraph" w:styleId="Rodap">
     <w:name w:val="footer"/>

</xml_diff>